<commit_message>
11 but after 12
</commit_message>
<xml_diff>
--- a/semester01/IELM7018 Financial Engineering/Assignment 2/Darasirikul_Varis_2020_Assignment 2_IELM7018.docx
+++ b/semester01/IELM7018 Financial Engineering/Assignment 2/Darasirikul_Varis_2020_Assignment 2_IELM7018.docx
@@ -8538,11 +8538,22 @@
       <w:r>
         <w:rPr>
           <w:rFonts w:asciiTheme="minorBidi" w:hAnsiTheme="minorBidi" w:cstheme="minorBidi"/>
-          <w:sz w:val="28"/>
-          <w:szCs w:val="28"/>
-          <w:lang w:val="en-US"/>
-        </w:rPr>
-        <w:t xml:space="preserve">11. </w:t>
+          <w:b/>
+          <w:bCs/>
+          <w:sz w:val="28"/>
+          <w:szCs w:val="28"/>
+          <w:lang w:val="en-US"/>
+        </w:rPr>
+        <w:t>11.</w:t>
+      </w:r>
+      <w:r>
+        <w:rPr>
+          <w:rFonts w:asciiTheme="minorBidi" w:hAnsiTheme="minorBidi" w:cstheme="minorBidi"/>
+          <w:sz w:val="28"/>
+          <w:szCs w:val="28"/>
+          <w:lang w:val="en-US"/>
+        </w:rPr>
+        <w:t xml:space="preserve"> </w:t>
       </w:r>
       <w:r>
         <w:rPr>
@@ -8568,10 +8579,824 @@
         </w:tabs>
         <w:rPr>
           <w:rFonts w:ascii="Cordia New" w:hAnsi="Cordia New" w:cs="Cordia New"/>
-          <w:sz w:val="28"/>
-          <w:szCs w:val="28"/>
-        </w:rPr>
-      </w:pPr>
+          <w:b/>
+          <w:bCs/>
+          <w:sz w:val="28"/>
+          <w:szCs w:val="28"/>
+          <w:u w:val="single"/>
+          <w:lang w:val="en-US"/>
+        </w:rPr>
+      </w:pPr>
+      <w:r>
+        <w:rPr>
+          <w:rFonts w:ascii="Cordia New" w:hAnsi="Cordia New" w:cs="Cordia New"/>
+          <w:b/>
+          <w:bCs/>
+          <w:sz w:val="28"/>
+          <w:szCs w:val="28"/>
+          <w:u w:val="single"/>
+          <w:lang w:val="en-US"/>
+        </w:rPr>
+        <w:t>Answer</w:t>
+      </w:r>
+    </w:p>
+    <w:p>
+      <w:pPr>
+        <w:tabs>
+          <w:tab w:val="left" w:pos="1027"/>
+        </w:tabs>
+        <w:rPr>
+          <w:rFonts w:ascii="Cordia New" w:hAnsi="Cordia New" w:cs="Cordia New"/>
+          <w:sz w:val="28"/>
+          <w:szCs w:val="28"/>
+          <w:lang w:val="en-US"/>
+        </w:rPr>
+      </w:pPr>
+      <w:r>
+        <w:rPr>
+          <w:rFonts w:ascii="Cordia New" w:hAnsi="Cordia New" w:cs="Cordia New"/>
+          <w:sz w:val="28"/>
+          <w:szCs w:val="28"/>
+          <w:lang w:val="en-US"/>
+        </w:rPr>
+        <w:t>Since Trader A enter a forward contract, so no matter what the price of gold in the future is, he will force to buy gold at the contract price even it will eventually lead to losses money if market price is lower than the contract price.</w:t>
+      </w:r>
+    </w:p>
+    <w:p>
+      <w:pPr>
+        <w:tabs>
+          <w:tab w:val="left" w:pos="1027"/>
+        </w:tabs>
+        <w:rPr>
+          <w:rFonts w:ascii="Cordia New" w:hAnsi="Cordia New" w:cs="Cordia New"/>
+          <w:sz w:val="28"/>
+          <w:szCs w:val="28"/>
+          <w:lang w:val="en-US"/>
+        </w:rPr>
+      </w:pPr>
+      <w:r>
+        <w:rPr>
+          <w:rFonts w:ascii="Cordia New" w:hAnsi="Cordia New" w:cs="Cordia New"/>
+          <w:sz w:val="28"/>
+          <w:szCs w:val="28"/>
+          <w:lang w:val="en-US"/>
+        </w:rPr>
+        <w:t xml:space="preserve">On the other hand, with Trader B, because he is holding an option, so he doesn’t need to exercise it unless the </w:t>
+      </w:r>
+      <w:r>
+        <w:rPr>
+          <w:rFonts w:ascii="Cordia New" w:hAnsi="Cordia New" w:cs="Cordia New"/>
+          <w:sz w:val="28"/>
+          <w:szCs w:val="28"/>
+          <w:lang w:val="en-US"/>
+        </w:rPr>
+        <w:t>exercise</w:t>
+      </w:r>
+      <w:r>
+        <w:rPr>
+          <w:rFonts w:ascii="Cordia New" w:hAnsi="Cordia New" w:cs="Cordia New"/>
+          <w:sz w:val="28"/>
+          <w:szCs w:val="28"/>
+          <w:lang w:val="en-US"/>
+        </w:rPr>
+        <w:t xml:space="preserve"> price is lower than the spot price. If he decided not to exercise the </w:t>
+      </w:r>
+      <w:r>
+        <w:rPr>
+          <w:rFonts w:ascii="Cordia New" w:hAnsi="Cordia New" w:cs="Cordia New"/>
+          <w:sz w:val="28"/>
+          <w:szCs w:val="28"/>
+          <w:lang w:val="en-US"/>
+        </w:rPr>
+        <w:t>contract,</w:t>
+      </w:r>
+      <w:r>
+        <w:rPr>
+          <w:rFonts w:ascii="Cordia New" w:hAnsi="Cordia New" w:cs="Cordia New"/>
+          <w:sz w:val="28"/>
+          <w:szCs w:val="28"/>
+          <w:lang w:val="en-US"/>
+        </w:rPr>
+        <w:t xml:space="preserve"> then his loss will be just </w:t>
+      </w:r>
+      <w:r>
+        <w:rPr>
+          <w:rFonts w:ascii="Cordia New" w:hAnsi="Cordia New" w:cs="Cordia New"/>
+          <w:b/>
+          <w:bCs/>
+          <w:sz w:val="28"/>
+          <w:szCs w:val="28"/>
+          <w:lang w:val="en-US"/>
+        </w:rPr>
+        <w:t>$100</w:t>
+      </w:r>
+      <w:r>
+        <w:rPr>
+          <w:rFonts w:ascii="Cordia New" w:hAnsi="Cordia New" w:cs="Cordia New"/>
+          <w:sz w:val="28"/>
+          <w:szCs w:val="28"/>
+          <w:lang w:val="en-US"/>
+        </w:rPr>
+        <w:t xml:space="preserve"> following his cost of the option.</w:t>
+      </w:r>
+    </w:p>
+    <w:p>
+      <w:pPr>
+        <w:tabs>
+          <w:tab w:val="left" w:pos="1027"/>
+        </w:tabs>
+        <w:rPr>
+          <w:rFonts w:ascii="Cordia New" w:hAnsi="Cordia New" w:cs="Cordia New"/>
+          <w:sz w:val="28"/>
+          <w:szCs w:val="28"/>
+          <w:lang w:val="en-US"/>
+        </w:rPr>
+      </w:pPr>
+    </w:p>
+    <w:p>
+      <w:pPr>
+        <w:tabs>
+          <w:tab w:val="left" w:pos="1027"/>
+        </w:tabs>
+        <w:rPr>
+          <w:rFonts w:asciiTheme="minorBidi" w:hAnsiTheme="minorBidi" w:cstheme="minorBidi"/>
+          <w:sz w:val="28"/>
+          <w:szCs w:val="28"/>
+          <w:lang w:val="en-US"/>
+        </w:rPr>
+      </w:pPr>
+      <w:r>
+        <w:rPr>
+          <w:rFonts w:asciiTheme="minorBidi" w:hAnsiTheme="minorBidi" w:cstheme="minorBidi"/>
+          <w:sz w:val="28"/>
+          <w:szCs w:val="28"/>
+          <w:lang w:val="en-US"/>
+        </w:rPr>
+        <w:t xml:space="preserve">Gold price in one year </w:t>
+      </w:r>
+      <w:r>
+        <w:rPr>
+          <w:rFonts w:asciiTheme="minorBidi" w:hAnsiTheme="minorBidi" w:cstheme="minorBidi"/>
+          <w:sz w:val="28"/>
+          <w:szCs w:val="28"/>
+          <w:lang w:val="en-US"/>
+        </w:rPr>
+        <w:tab/>
+      </w:r>
+      <w:r>
+        <w:rPr>
+          <w:rFonts w:asciiTheme="minorBidi" w:hAnsiTheme="minorBidi" w:cstheme="minorBidi"/>
+          <w:sz w:val="28"/>
+          <w:szCs w:val="28"/>
+          <w:lang w:val="en-US"/>
+        </w:rPr>
+        <w:tab/>
+      </w:r>
+      <w:r>
+        <w:rPr>
+          <w:rFonts w:asciiTheme="minorBidi" w:hAnsiTheme="minorBidi" w:cstheme="minorBidi"/>
+          <w:sz w:val="28"/>
+          <w:szCs w:val="28"/>
+          <w:lang w:val="en-US"/>
+        </w:rPr>
+        <w:t xml:space="preserve">= </w:t>
+      </w:r>
+      <w:r>
+        <w:rPr>
+          <w:rFonts w:asciiTheme="minorBidi" w:hAnsiTheme="minorBidi" w:cstheme="minorBidi"/>
+          <w:sz w:val="28"/>
+          <w:szCs w:val="28"/>
+          <w:lang w:val="en-US"/>
+        </w:rPr>
+        <w:t>St</w:t>
+      </w:r>
+    </w:p>
+    <w:p>
+      <w:pPr>
+        <w:tabs>
+          <w:tab w:val="left" w:pos="1027"/>
+        </w:tabs>
+        <w:rPr>
+          <w:rFonts w:asciiTheme="minorBidi" w:hAnsiTheme="minorBidi" w:cstheme="minorBidi"/>
+          <w:sz w:val="28"/>
+          <w:szCs w:val="28"/>
+          <w:lang w:val="en-US"/>
+        </w:rPr>
+      </w:pPr>
+      <w:r>
+        <w:rPr>
+          <w:rFonts w:asciiTheme="minorBidi" w:hAnsiTheme="minorBidi" w:cstheme="minorBidi"/>
+          <w:sz w:val="28"/>
+          <w:szCs w:val="28"/>
+          <w:lang w:val="en-US"/>
+        </w:rPr>
+        <w:t>Delivery Price</w:t>
+      </w:r>
+      <w:r>
+        <w:rPr>
+          <w:rFonts w:asciiTheme="minorBidi" w:hAnsiTheme="minorBidi" w:cstheme="minorBidi"/>
+          <w:sz w:val="28"/>
+          <w:szCs w:val="28"/>
+          <w:lang w:val="en-US"/>
+        </w:rPr>
+        <w:tab/>
+      </w:r>
+      <w:r>
+        <w:rPr>
+          <w:rFonts w:asciiTheme="minorBidi" w:hAnsiTheme="minorBidi" w:cstheme="minorBidi"/>
+          <w:sz w:val="28"/>
+          <w:szCs w:val="28"/>
+          <w:lang w:val="en-US"/>
+        </w:rPr>
+        <w:tab/>
+      </w:r>
+      <w:r>
+        <w:rPr>
+          <w:rFonts w:asciiTheme="minorBidi" w:hAnsiTheme="minorBidi" w:cstheme="minorBidi"/>
+          <w:sz w:val="28"/>
+          <w:szCs w:val="28"/>
+          <w:lang w:val="en-US"/>
+        </w:rPr>
+        <w:tab/>
+      </w:r>
+      <w:r>
+        <w:rPr>
+          <w:rFonts w:asciiTheme="minorBidi" w:hAnsiTheme="minorBidi" w:cstheme="minorBidi"/>
+          <w:sz w:val="28"/>
+          <w:szCs w:val="28"/>
+          <w:lang w:val="en-US"/>
+        </w:rPr>
+        <w:t>= K</w:t>
+      </w:r>
+    </w:p>
+    <w:p>
+      <w:pPr>
+        <w:tabs>
+          <w:tab w:val="left" w:pos="1027"/>
+        </w:tabs>
+        <w:rPr>
+          <w:rFonts w:asciiTheme="minorBidi" w:hAnsiTheme="minorBidi" w:cstheme="minorBidi"/>
+          <w:sz w:val="28"/>
+          <w:szCs w:val="28"/>
+          <w:lang w:val="en-US"/>
+        </w:rPr>
+      </w:pPr>
+    </w:p>
+    <w:p>
+      <w:pPr>
+        <w:tabs>
+          <w:tab w:val="left" w:pos="1027"/>
+        </w:tabs>
+        <w:rPr>
+          <w:rFonts w:ascii="Cordia New" w:hAnsi="Cordia New" w:cs="Cordia New"/>
+          <w:sz w:val="28"/>
+          <w:szCs w:val="28"/>
+          <w:lang w:val="en-US"/>
+        </w:rPr>
+      </w:pPr>
+      <w:r>
+        <w:rPr>
+          <w:rFonts w:ascii="Cordia New" w:hAnsi="Cordia New" w:cs="Cordia New"/>
+          <w:sz w:val="28"/>
+          <w:szCs w:val="28"/>
+          <w:lang w:val="en-US"/>
+        </w:rPr>
+        <w:t xml:space="preserve">For </w:t>
+      </w:r>
+      <w:r>
+        <w:rPr>
+          <w:rFonts w:ascii="Cordia New" w:hAnsi="Cordia New" w:cs="Cordia New"/>
+          <w:b/>
+          <w:bCs/>
+          <w:sz w:val="28"/>
+          <w:szCs w:val="28"/>
+          <w:lang w:val="en-US"/>
+        </w:rPr>
+        <w:t>Trader A</w:t>
+      </w:r>
+    </w:p>
+    <w:p>
+      <w:pPr>
+        <w:tabs>
+          <w:tab w:val="left" w:pos="1027"/>
+        </w:tabs>
+        <w:rPr>
+          <w:rFonts w:asciiTheme="minorBidi" w:hAnsiTheme="minorBidi" w:cstheme="minorBidi"/>
+          <w:sz w:val="28"/>
+          <w:szCs w:val="28"/>
+          <w:lang w:val="en-US"/>
+        </w:rPr>
+      </w:pPr>
+      <w:r>
+        <w:rPr>
+          <w:rFonts w:asciiTheme="minorBidi" w:hAnsiTheme="minorBidi" w:cstheme="minorBidi"/>
+          <w:sz w:val="28"/>
+          <w:szCs w:val="28"/>
+          <w:lang w:val="en-US"/>
+        </w:rPr>
+        <w:t>Profit of Trader A</w:t>
+      </w:r>
+      <w:r>
+        <w:rPr>
+          <w:rFonts w:asciiTheme="minorBidi" w:hAnsiTheme="minorBidi" w:cstheme="minorBidi"/>
+          <w:sz w:val="28"/>
+          <w:szCs w:val="28"/>
+          <w:lang w:val="en-US"/>
+        </w:rPr>
+        <w:tab/>
+      </w:r>
+      <w:r>
+        <w:rPr>
+          <w:rFonts w:asciiTheme="minorBidi" w:hAnsiTheme="minorBidi" w:cstheme="minorBidi"/>
+          <w:sz w:val="28"/>
+          <w:szCs w:val="28"/>
+          <w:lang w:val="en-US"/>
+        </w:rPr>
+        <w:tab/>
+      </w:r>
+      <w:r>
+        <w:rPr>
+          <w:rFonts w:asciiTheme="minorBidi" w:hAnsiTheme="minorBidi" w:cstheme="minorBidi"/>
+          <w:sz w:val="28"/>
+          <w:szCs w:val="28"/>
+          <w:lang w:val="en-US"/>
+        </w:rPr>
+        <w:tab/>
+      </w:r>
+      <w:r>
+        <w:rPr>
+          <w:rFonts w:asciiTheme="minorBidi" w:hAnsiTheme="minorBidi" w:cstheme="minorBidi"/>
+          <w:sz w:val="28"/>
+          <w:szCs w:val="28"/>
+          <w:lang w:val="en-US"/>
+        </w:rPr>
+        <w:t xml:space="preserve">= St </w:t>
+      </w:r>
+      <w:r>
+        <w:rPr>
+          <w:rFonts w:asciiTheme="minorBidi" w:hAnsiTheme="minorBidi" w:cstheme="minorBidi"/>
+          <w:sz w:val="28"/>
+          <w:szCs w:val="28"/>
+          <w:lang w:val="en-US"/>
+        </w:rPr>
+        <w:t>-</w:t>
+      </w:r>
+      <w:r>
+        <w:rPr>
+          <w:rFonts w:asciiTheme="minorBidi" w:hAnsiTheme="minorBidi" w:cstheme="minorBidi"/>
+          <w:sz w:val="28"/>
+          <w:szCs w:val="28"/>
+          <w:lang w:val="en-US"/>
+        </w:rPr>
+        <w:t xml:space="preserve"> 1,000</w:t>
+      </w:r>
+    </w:p>
+    <w:p>
+      <w:pPr>
+        <w:tabs>
+          <w:tab w:val="left" w:pos="1027"/>
+        </w:tabs>
+        <w:rPr>
+          <w:rFonts w:ascii="Cordia New" w:hAnsi="Cordia New" w:cs="Cordia New"/>
+          <w:sz w:val="28"/>
+          <w:szCs w:val="28"/>
+          <w:lang w:val="en-US"/>
+        </w:rPr>
+      </w:pPr>
+      <w:r>
+        <w:rPr>
+          <w:rFonts w:ascii="Cordia New" w:hAnsi="Cordia New" w:cs="Cordia New"/>
+          <w:sz w:val="28"/>
+          <w:szCs w:val="28"/>
+          <w:lang w:val="en-US"/>
+        </w:rPr>
+        <w:t>Payoff for forward contract</w:t>
+      </w:r>
+      <w:r>
+        <w:rPr>
+          <w:rFonts w:ascii="Cordia New" w:hAnsi="Cordia New" w:cs="Cordia New"/>
+          <w:sz w:val="28"/>
+          <w:szCs w:val="28"/>
+          <w:lang w:val="en-US"/>
+        </w:rPr>
+        <w:tab/>
+        <w:t>= St - K</w:t>
+      </w:r>
+    </w:p>
+    <w:p>
+      <w:pPr>
+        <w:tabs>
+          <w:tab w:val="left" w:pos="1027"/>
+        </w:tabs>
+        <w:rPr>
+          <w:rFonts w:ascii="Cordia New" w:hAnsi="Cordia New" w:cs="Cordia New"/>
+          <w:sz w:val="28"/>
+          <w:szCs w:val="28"/>
+          <w:lang w:val="en-US"/>
+        </w:rPr>
+      </w:pPr>
+    </w:p>
+    <w:p>
+      <w:pPr>
+        <w:tabs>
+          <w:tab w:val="left" w:pos="1027"/>
+        </w:tabs>
+        <w:rPr>
+          <w:rFonts w:ascii="Cordia New" w:hAnsi="Cordia New" w:cs="Cordia New"/>
+          <w:b/>
+          <w:bCs/>
+          <w:sz w:val="28"/>
+          <w:szCs w:val="28"/>
+          <w:lang w:val="en-US"/>
+        </w:rPr>
+      </w:pPr>
+      <w:r>
+        <w:rPr>
+          <w:rFonts w:ascii="Cordia New" w:hAnsi="Cordia New" w:cs="Cordia New"/>
+          <w:sz w:val="28"/>
+          <w:szCs w:val="28"/>
+          <w:lang w:val="en-US"/>
+        </w:rPr>
+        <w:t xml:space="preserve">For </w:t>
+      </w:r>
+      <w:r>
+        <w:rPr>
+          <w:rFonts w:ascii="Cordia New" w:hAnsi="Cordia New" w:cs="Cordia New"/>
+          <w:b/>
+          <w:bCs/>
+          <w:sz w:val="28"/>
+          <w:szCs w:val="28"/>
+          <w:lang w:val="en-US"/>
+        </w:rPr>
+        <w:t>Trader B</w:t>
+      </w:r>
+    </w:p>
+    <w:p>
+      <w:pPr>
+        <w:tabs>
+          <w:tab w:val="left" w:pos="1027"/>
+        </w:tabs>
+        <w:rPr>
+          <w:rFonts w:ascii="Cordia New" w:hAnsi="Cordia New" w:cs="Cordia New"/>
+          <w:sz w:val="28"/>
+          <w:szCs w:val="28"/>
+          <w:lang w:val="en-US"/>
+        </w:rPr>
+      </w:pPr>
+      <w:r>
+        <w:rPr>
+          <w:rFonts w:ascii="Cordia New" w:hAnsi="Cordia New" w:cs="Cordia New"/>
+          <w:sz w:val="28"/>
+          <w:szCs w:val="28"/>
+          <w:lang w:val="en-US"/>
+        </w:rPr>
+        <w:t>Option’s price</w:t>
+      </w:r>
+      <w:r>
+        <w:rPr>
+          <w:rFonts w:ascii="Cordia New" w:hAnsi="Cordia New" w:cs="Cordia New"/>
+          <w:sz w:val="28"/>
+          <w:szCs w:val="28"/>
+          <w:lang w:val="en-US"/>
+        </w:rPr>
+        <w:tab/>
+      </w:r>
+      <w:r>
+        <w:rPr>
+          <w:rFonts w:ascii="Cordia New" w:hAnsi="Cordia New" w:cs="Cordia New"/>
+          <w:sz w:val="28"/>
+          <w:szCs w:val="28"/>
+          <w:lang w:val="en-US"/>
+        </w:rPr>
+        <w:tab/>
+      </w:r>
+      <w:r>
+        <w:rPr>
+          <w:rFonts w:ascii="Cordia New" w:hAnsi="Cordia New" w:cs="Cordia New"/>
+          <w:sz w:val="28"/>
+          <w:szCs w:val="28"/>
+          <w:lang w:val="en-US"/>
+        </w:rPr>
+        <w:tab/>
+        <w:t>= 100</w:t>
+      </w:r>
+    </w:p>
+    <w:p>
+      <w:pPr>
+        <w:tabs>
+          <w:tab w:val="left" w:pos="1027"/>
+        </w:tabs>
+        <w:rPr>
+          <w:rFonts w:asciiTheme="minorBidi" w:hAnsiTheme="minorBidi" w:cstheme="minorBidi"/>
+          <w:sz w:val="28"/>
+          <w:szCs w:val="28"/>
+          <w:lang w:val="en-US"/>
+        </w:rPr>
+      </w:pPr>
+      <w:r>
+        <w:rPr>
+          <w:rFonts w:asciiTheme="minorBidi" w:hAnsiTheme="minorBidi" w:cstheme="minorBidi"/>
+          <w:sz w:val="28"/>
+          <w:szCs w:val="28"/>
+          <w:lang w:val="en-US"/>
+        </w:rPr>
+        <w:t>Profit of Trader A</w:t>
+      </w:r>
+      <w:r>
+        <w:rPr>
+          <w:rFonts w:asciiTheme="minorBidi" w:hAnsiTheme="minorBidi" w:cstheme="minorBidi"/>
+          <w:sz w:val="28"/>
+          <w:szCs w:val="28"/>
+          <w:lang w:val="en-US"/>
+        </w:rPr>
+        <w:tab/>
+      </w:r>
+      <w:r>
+        <w:rPr>
+          <w:rFonts w:asciiTheme="minorBidi" w:hAnsiTheme="minorBidi" w:cstheme="minorBidi"/>
+          <w:sz w:val="28"/>
+          <w:szCs w:val="28"/>
+          <w:lang w:val="en-US"/>
+        </w:rPr>
+        <w:tab/>
+      </w:r>
+      <w:r>
+        <w:rPr>
+          <w:rFonts w:asciiTheme="minorBidi" w:hAnsiTheme="minorBidi" w:cstheme="minorBidi"/>
+          <w:sz w:val="28"/>
+          <w:szCs w:val="28"/>
+          <w:lang w:val="en-US"/>
+        </w:rPr>
+        <w:tab/>
+        <w:t xml:space="preserve">= </w:t>
+      </w:r>
+      <w:r>
+        <w:rPr>
+          <w:rFonts w:asciiTheme="minorBidi" w:hAnsiTheme="minorBidi" w:cstheme="minorBidi"/>
+          <w:sz w:val="28"/>
+          <w:szCs w:val="28"/>
+          <w:lang w:val="en-US"/>
+        </w:rPr>
+        <w:t>max (</w:t>
+      </w:r>
+      <w:r>
+        <w:rPr>
+          <w:rFonts w:asciiTheme="minorBidi" w:hAnsiTheme="minorBidi" w:cstheme="minorBidi"/>
+          <w:sz w:val="28"/>
+          <w:szCs w:val="28"/>
+          <w:lang w:val="en-US"/>
+        </w:rPr>
+        <w:t>St</w:t>
+      </w:r>
+      <w:r>
+        <w:rPr>
+          <w:rFonts w:asciiTheme="minorBidi" w:hAnsiTheme="minorBidi" w:cstheme="minorBidi"/>
+          <w:sz w:val="28"/>
+          <w:szCs w:val="28"/>
+          <w:lang w:val="en-US"/>
+        </w:rPr>
+        <w:t xml:space="preserve"> 1000,</w:t>
+      </w:r>
+      <w:r>
+        <w:rPr>
+          <w:rFonts w:asciiTheme="minorBidi" w:hAnsiTheme="minorBidi" w:cstheme="minorBidi"/>
+          <w:sz w:val="28"/>
+          <w:szCs w:val="28"/>
+          <w:lang w:val="en-US"/>
+        </w:rPr>
+        <w:t xml:space="preserve"> </w:t>
+      </w:r>
+      <w:r>
+        <w:rPr>
+          <w:rFonts w:asciiTheme="minorBidi" w:hAnsiTheme="minorBidi" w:cstheme="minorBidi"/>
+          <w:sz w:val="28"/>
+          <w:szCs w:val="28"/>
+          <w:lang w:val="en-US"/>
+        </w:rPr>
+        <w:t>0) – 100</w:t>
+      </w:r>
+    </w:p>
+    <w:p>
+      <w:pPr>
+        <w:tabs>
+          <w:tab w:val="left" w:pos="1027"/>
+        </w:tabs>
+        <w:rPr>
+          <w:rFonts w:asciiTheme="minorBidi" w:hAnsiTheme="minorBidi" w:cstheme="minorBidi"/>
+          <w:sz w:val="28"/>
+          <w:szCs w:val="28"/>
+          <w:lang w:val="en-US"/>
+        </w:rPr>
+      </w:pPr>
+      <w:r>
+        <w:rPr>
+          <w:rFonts w:asciiTheme="minorBidi" w:hAnsiTheme="minorBidi" w:cstheme="minorBidi"/>
+          <w:sz w:val="28"/>
+          <w:szCs w:val="28"/>
+          <w:lang w:val="en-US"/>
+        </w:rPr>
+        <w:tab/>
+      </w:r>
+      <w:r>
+        <w:rPr>
+          <w:rFonts w:asciiTheme="minorBidi" w:hAnsiTheme="minorBidi" w:cstheme="minorBidi"/>
+          <w:sz w:val="28"/>
+          <w:szCs w:val="28"/>
+          <w:lang w:val="en-US"/>
+        </w:rPr>
+        <w:tab/>
+      </w:r>
+      <w:r>
+        <w:rPr>
+          <w:rFonts w:asciiTheme="minorBidi" w:hAnsiTheme="minorBidi" w:cstheme="minorBidi"/>
+          <w:sz w:val="28"/>
+          <w:szCs w:val="28"/>
+          <w:lang w:val="en-US"/>
+        </w:rPr>
+        <w:tab/>
+      </w:r>
+      <w:r>
+        <w:rPr>
+          <w:rFonts w:asciiTheme="minorBidi" w:hAnsiTheme="minorBidi" w:cstheme="minorBidi"/>
+          <w:sz w:val="28"/>
+          <w:szCs w:val="28"/>
+          <w:lang w:val="en-US"/>
+        </w:rPr>
+        <w:tab/>
+        <w:t>= max (St 900, 0)</w:t>
+      </w:r>
+    </w:p>
+    <w:p>
+      <w:pPr>
+        <w:tabs>
+          <w:tab w:val="left" w:pos="1027"/>
+        </w:tabs>
+        <w:rPr>
+          <w:rFonts w:ascii="Cordia New" w:hAnsi="Cordia New" w:cs="Cordia New"/>
+          <w:sz w:val="28"/>
+          <w:szCs w:val="28"/>
+          <w:lang w:val="en-US"/>
+        </w:rPr>
+      </w:pPr>
+      <w:r>
+        <w:rPr>
+          <w:rFonts w:ascii="Cordia New" w:hAnsi="Cordia New" w:cs="Cordia New"/>
+          <w:sz w:val="28"/>
+          <w:szCs w:val="28"/>
+          <w:lang w:val="en-US"/>
+        </w:rPr>
+        <w:t>Payoff for forward contract</w:t>
+      </w:r>
+      <w:r>
+        <w:rPr>
+          <w:rFonts w:ascii="Cordia New" w:hAnsi="Cordia New" w:cs="Cordia New"/>
+          <w:sz w:val="28"/>
+          <w:szCs w:val="28"/>
+          <w:lang w:val="en-US"/>
+        </w:rPr>
+        <w:tab/>
+        <w:t xml:space="preserve">= </w:t>
+      </w:r>
+      <w:r>
+        <w:rPr>
+          <w:rFonts w:ascii="Cordia New" w:hAnsi="Cordia New" w:cs="Cordia New"/>
+          <w:sz w:val="28"/>
+          <w:szCs w:val="28"/>
+          <w:lang w:val="en-US"/>
+        </w:rPr>
+        <w:t>max (</w:t>
+      </w:r>
+      <w:r>
+        <w:rPr>
+          <w:rFonts w:ascii="Cordia New" w:hAnsi="Cordia New" w:cs="Cordia New"/>
+          <w:sz w:val="28"/>
+          <w:szCs w:val="28"/>
+          <w:lang w:val="en-US"/>
+        </w:rPr>
+        <w:t xml:space="preserve">St </w:t>
+      </w:r>
+      <w:r>
+        <w:rPr>
+          <w:rFonts w:ascii="Cordia New" w:hAnsi="Cordia New" w:cs="Cordia New"/>
+          <w:sz w:val="28"/>
+          <w:szCs w:val="28"/>
+          <w:lang w:val="en-US"/>
+        </w:rPr>
+        <w:t>–</w:t>
+      </w:r>
+      <w:r>
+        <w:rPr>
+          <w:rFonts w:ascii="Cordia New" w:hAnsi="Cordia New" w:cs="Cordia New"/>
+          <w:sz w:val="28"/>
+          <w:szCs w:val="28"/>
+          <w:lang w:val="en-US"/>
+        </w:rPr>
+        <w:t xml:space="preserve"> K</w:t>
+      </w:r>
+      <w:r>
+        <w:rPr>
+          <w:rFonts w:ascii="Cordia New" w:hAnsi="Cordia New" w:cs="Cordia New"/>
+          <w:sz w:val="28"/>
+          <w:szCs w:val="28"/>
+          <w:lang w:val="en-US"/>
+        </w:rPr>
+        <w:t>,</w:t>
+      </w:r>
+      <w:r>
+        <w:rPr>
+          <w:rFonts w:ascii="Cordia New" w:hAnsi="Cordia New" w:cs="Cordia New"/>
+          <w:sz w:val="28"/>
+          <w:szCs w:val="28"/>
+          <w:lang w:val="en-US"/>
+        </w:rPr>
+        <w:t xml:space="preserve"> </w:t>
+      </w:r>
+      <w:r>
+        <w:rPr>
+          <w:rFonts w:ascii="Cordia New" w:hAnsi="Cordia New" w:cs="Cordia New"/>
+          <w:sz w:val="28"/>
+          <w:szCs w:val="28"/>
+          <w:lang w:val="en-US"/>
+        </w:rPr>
+        <w:t>0)</w:t>
+      </w:r>
+    </w:p>
+    <w:p>
+      <w:pPr>
+        <w:tabs>
+          <w:tab w:val="left" w:pos="1027"/>
+        </w:tabs>
+        <w:rPr>
+          <w:rFonts w:ascii="Cordia New" w:hAnsi="Cordia New" w:cs="Cordia New"/>
+          <w:sz w:val="28"/>
+          <w:szCs w:val="28"/>
+          <w:lang w:val="en-US"/>
+        </w:rPr>
+      </w:pPr>
+    </w:p>
+    <w:p>
+      <w:pPr>
+        <w:tabs>
+          <w:tab w:val="left" w:pos="1027"/>
+        </w:tabs>
+        <w:rPr>
+          <w:rFonts w:ascii="Cordia New" w:hAnsi="Cordia New" w:cs="Cordia New"/>
+          <w:sz w:val="28"/>
+          <w:szCs w:val="28"/>
+          <w:lang w:val="en-US"/>
+        </w:rPr>
+      </w:pPr>
+      <w:r>
+        <w:rPr>
+          <w:rFonts w:ascii="Cordia New" w:hAnsi="Cordia New" w:cs="Cordia New"/>
+          <w:noProof/>
+          <w:sz w:val="28"/>
+          <w:szCs w:val="28"/>
+          <w:lang w:val="en-US"/>
+        </w:rPr>
+        <w:lastRenderedPageBreak/>
+        <w:drawing>
+          <wp:inline distT="0" distB="0" distL="0" distR="0" wp14:anchorId="0EB081AA" wp14:editId="241C6A5B">
+            <wp:extent cx="4288649" cy="2565400"/>
+            <wp:effectExtent l="0" t="0" r="4445" b="0"/>
+            <wp:docPr id="4" name="Picture 4" descr="Chart&#10;&#10;Description automatically generated"/>
+            <wp:cNvGraphicFramePr>
+              <a:graphicFrameLocks xmlns:a="http://schemas.openxmlformats.org/drawingml/2006/main" noChangeAspect="1"/>
+            </wp:cNvGraphicFramePr>
+            <a:graphic xmlns:a="http://schemas.openxmlformats.org/drawingml/2006/main">
+              <a:graphicData uri="http://schemas.openxmlformats.org/drawingml/2006/picture">
+                <pic:pic xmlns:pic="http://schemas.openxmlformats.org/drawingml/2006/picture">
+                  <pic:nvPicPr>
+                    <pic:cNvPr id="4" name="Picture 4" descr="Chart&#10;&#10;Description automatically generated"/>
+                    <pic:cNvPicPr/>
+                  </pic:nvPicPr>
+                  <pic:blipFill>
+                    <a:blip r:embed="rId8" cstate="print">
+                      <a:extLst>
+                        <a:ext uri="{28A0092B-C50C-407E-A947-70E740481C1C}">
+                          <a14:useLocalDpi xmlns:a14="http://schemas.microsoft.com/office/drawing/2010/main" val="0"/>
+                        </a:ext>
+                      </a:extLst>
+                    </a:blip>
+                    <a:stretch>
+                      <a:fillRect/>
+                    </a:stretch>
+                  </pic:blipFill>
+                  <pic:spPr>
+                    <a:xfrm>
+                      <a:off x="0" y="0"/>
+                      <a:ext cx="4314037" cy="2580587"/>
+                    </a:xfrm>
+                    <a:prstGeom prst="rect">
+                      <a:avLst/>
+                    </a:prstGeom>
+                  </pic:spPr>
+                </pic:pic>
+              </a:graphicData>
+            </a:graphic>
+          </wp:inline>
+        </w:drawing>
+      </w:r>
     </w:p>
     <w:p>
       <w:pPr>

</xml_diff>